<commit_message>
Change file Week 2
</commit_message>
<xml_diff>
--- a/Week_2/2_Arithmetic Expressions_NguyenTanTai_21116611.docx
+++ b/Week_2/2_Arithmetic Expressions_NguyenTanTai_21116611.docx
@@ -7442,8 +7442,6 @@
         </w:rPr>
         <w:t>}</w:t>
       </w:r>
-      <w:bookmarkStart w:id="0" w:name="_GoBack"/>
-      <w:bookmarkEnd w:id="0"/>
     </w:p>
     <w:p>
       <w:pPr>
@@ -7491,6 +7489,1870 @@
           </wp:inline>
         </w:drawing>
       </w:r>
+    </w:p>
+    <w:p>
+      <w:pPr>
+        <w:rPr>
+          <w:rFonts w:ascii="Times New Roman" w:hAnsi="Times New Roman" w:cs="Times New Roman"/>
+        </w:rPr>
+      </w:pPr>
+    </w:p>
+    <w:p>
+      <w:pPr>
+        <w:rPr>
+          <w:rFonts w:ascii="Times New Roman" w:hAnsi="Times New Roman" w:cs="Times New Roman"/>
+        </w:rPr>
+      </w:pPr>
+      <w:proofErr w:type="spellStart"/>
+      <w:proofErr w:type="gramStart"/>
+      <w:r>
+        <w:rPr>
+          <w:rFonts w:ascii="Times New Roman" w:hAnsi="Times New Roman" w:cs="Times New Roman"/>
+        </w:rPr>
+        <w:t>Bài</w:t>
+      </w:r>
+      <w:proofErr w:type="spellEnd"/>
+      <w:r>
+        <w:rPr>
+          <w:rFonts w:ascii="Times New Roman" w:hAnsi="Times New Roman" w:cs="Times New Roman"/>
+        </w:rPr>
+        <w:t xml:space="preserve">  9</w:t>
+      </w:r>
+      <w:proofErr w:type="gramEnd"/>
+    </w:p>
+    <w:p>
+      <w:pPr>
+        <w:rPr>
+          <w:rFonts w:ascii="Times New Roman" w:hAnsi="Times New Roman" w:cs="Times New Roman"/>
+        </w:rPr>
+      </w:pPr>
+      <w:proofErr w:type="spellStart"/>
+      <w:proofErr w:type="gramStart"/>
+      <w:r>
+        <w:rPr>
+          <w:rFonts w:ascii="Times New Roman" w:hAnsi="Times New Roman" w:cs="Times New Roman"/>
+        </w:rPr>
+        <w:t>Nhậ</w:t>
+      </w:r>
+      <w:r>
+        <w:rPr>
+          <w:rFonts w:ascii="Times New Roman" w:hAnsi="Times New Roman" w:cs="Times New Roman"/>
+        </w:rPr>
+        <w:t>p</w:t>
+      </w:r>
+      <w:proofErr w:type="spellEnd"/>
+      <w:r>
+        <w:rPr>
+          <w:rFonts w:ascii="Times New Roman" w:hAnsi="Times New Roman" w:cs="Times New Roman"/>
+        </w:rPr>
+        <w:t xml:space="preserve">  </w:t>
+      </w:r>
+      <w:proofErr w:type="spellStart"/>
+      <w:r>
+        <w:rPr>
+          <w:rFonts w:ascii="Times New Roman" w:hAnsi="Times New Roman" w:cs="Times New Roman"/>
+        </w:rPr>
+        <w:t>vào</w:t>
+      </w:r>
+      <w:proofErr w:type="spellEnd"/>
+      <w:proofErr w:type="gramEnd"/>
+      <w:r>
+        <w:rPr>
+          <w:rFonts w:ascii="Times New Roman" w:hAnsi="Times New Roman" w:cs="Times New Roman"/>
+        </w:rPr>
+        <w:t xml:space="preserve">  </w:t>
+      </w:r>
+      <w:proofErr w:type="spellStart"/>
+      <w:r>
+        <w:rPr>
+          <w:rFonts w:ascii="Times New Roman" w:hAnsi="Times New Roman" w:cs="Times New Roman"/>
+        </w:rPr>
+        <w:t>di</w:t>
+      </w:r>
+      <w:r>
+        <w:rPr>
+          <w:rFonts w:ascii="Times New Roman" w:hAnsi="Times New Roman" w:cs="Times New Roman"/>
+        </w:rPr>
+        <w:t>ện</w:t>
+      </w:r>
+      <w:proofErr w:type="spellEnd"/>
+      <w:r>
+        <w:rPr>
+          <w:rFonts w:ascii="Times New Roman" w:hAnsi="Times New Roman" w:cs="Times New Roman"/>
+        </w:rPr>
+        <w:t xml:space="preserve">   </w:t>
+      </w:r>
+      <w:proofErr w:type="spellStart"/>
+      <w:r>
+        <w:rPr>
+          <w:rFonts w:ascii="Times New Roman" w:hAnsi="Times New Roman" w:cs="Times New Roman"/>
+        </w:rPr>
+        <w:t>tích</w:t>
+      </w:r>
+      <w:proofErr w:type="spellEnd"/>
+      <w:r>
+        <w:rPr>
+          <w:rFonts w:ascii="Times New Roman" w:hAnsi="Times New Roman" w:cs="Times New Roman"/>
+        </w:rPr>
+        <w:t xml:space="preserve">   S </w:t>
+      </w:r>
+      <w:proofErr w:type="spellStart"/>
+      <w:r>
+        <w:rPr>
+          <w:rFonts w:ascii="Times New Roman" w:hAnsi="Times New Roman" w:cs="Times New Roman"/>
+        </w:rPr>
+        <w:t>củ</w:t>
+      </w:r>
+      <w:proofErr w:type="spellEnd"/>
+      <w:r>
+        <w:rPr>
+          <w:rFonts w:ascii="Times New Roman" w:hAnsi="Times New Roman" w:cs="Times New Roman"/>
+        </w:rPr>
+        <w:t xml:space="preserve"> a  </w:t>
+      </w:r>
+      <w:proofErr w:type="spellStart"/>
+      <w:r>
+        <w:rPr>
+          <w:rFonts w:ascii="Times New Roman" w:hAnsi="Times New Roman" w:cs="Times New Roman"/>
+        </w:rPr>
+        <w:t>m</w:t>
+      </w:r>
+      <w:r>
+        <w:rPr>
+          <w:rFonts w:ascii="Times New Roman" w:hAnsi="Times New Roman" w:cs="Times New Roman"/>
+        </w:rPr>
+        <w:t>ộ</w:t>
+      </w:r>
+      <w:r>
+        <w:rPr>
+          <w:rFonts w:ascii="Times New Roman" w:hAnsi="Times New Roman" w:cs="Times New Roman"/>
+        </w:rPr>
+        <w:t>t</w:t>
+      </w:r>
+      <w:proofErr w:type="spellEnd"/>
+      <w:r>
+        <w:rPr>
+          <w:rFonts w:ascii="Times New Roman" w:hAnsi="Times New Roman" w:cs="Times New Roman"/>
+        </w:rPr>
+        <w:t xml:space="preserve">  </w:t>
+      </w:r>
+      <w:proofErr w:type="spellStart"/>
+      <w:r>
+        <w:rPr>
+          <w:rFonts w:ascii="Times New Roman" w:hAnsi="Times New Roman" w:cs="Times New Roman"/>
+        </w:rPr>
+        <w:t>m</w:t>
+      </w:r>
+      <w:r>
+        <w:rPr>
+          <w:rFonts w:ascii="Times New Roman" w:hAnsi="Times New Roman" w:cs="Times New Roman"/>
+        </w:rPr>
+        <w:t>ặt</w:t>
+      </w:r>
+      <w:proofErr w:type="spellEnd"/>
+      <w:r>
+        <w:rPr>
+          <w:rFonts w:ascii="Times New Roman" w:hAnsi="Times New Roman" w:cs="Times New Roman"/>
+        </w:rPr>
+        <w:t xml:space="preserve">  </w:t>
+      </w:r>
+      <w:proofErr w:type="spellStart"/>
+      <w:r>
+        <w:rPr>
+          <w:rFonts w:ascii="Times New Roman" w:hAnsi="Times New Roman" w:cs="Times New Roman"/>
+        </w:rPr>
+        <w:t>cầ</w:t>
+      </w:r>
+      <w:r>
+        <w:rPr>
+          <w:rFonts w:ascii="Times New Roman" w:hAnsi="Times New Roman" w:cs="Times New Roman"/>
+        </w:rPr>
+        <w:t>u</w:t>
+      </w:r>
+      <w:proofErr w:type="spellEnd"/>
+      <w:r>
+        <w:rPr>
+          <w:rFonts w:ascii="Times New Roman" w:hAnsi="Times New Roman" w:cs="Times New Roman"/>
+        </w:rPr>
+        <w:t xml:space="preserve">.  </w:t>
+      </w:r>
+      <w:proofErr w:type="spellStart"/>
+      <w:r>
+        <w:rPr>
+          <w:rFonts w:ascii="Times New Roman" w:hAnsi="Times New Roman" w:cs="Times New Roman"/>
+        </w:rPr>
+        <w:t>Tính</w:t>
+      </w:r>
+      <w:proofErr w:type="spellEnd"/>
+      <w:r>
+        <w:rPr>
+          <w:rFonts w:ascii="Times New Roman" w:hAnsi="Times New Roman" w:cs="Times New Roman"/>
+        </w:rPr>
+        <w:t xml:space="preserve">   </w:t>
+      </w:r>
+      <w:proofErr w:type="spellStart"/>
+      <w:proofErr w:type="gramStart"/>
+      <w:r>
+        <w:rPr>
+          <w:rFonts w:ascii="Times New Roman" w:hAnsi="Times New Roman" w:cs="Times New Roman"/>
+        </w:rPr>
+        <w:t>th</w:t>
+      </w:r>
+      <w:r>
+        <w:rPr>
+          <w:rFonts w:ascii="Times New Roman" w:hAnsi="Times New Roman" w:cs="Times New Roman"/>
+        </w:rPr>
+        <w:t>ể</w:t>
+      </w:r>
+      <w:proofErr w:type="spellEnd"/>
+      <w:r>
+        <w:rPr>
+          <w:rFonts w:ascii="Times New Roman" w:hAnsi="Times New Roman" w:cs="Times New Roman"/>
+        </w:rPr>
+        <w:t xml:space="preserve">  </w:t>
+      </w:r>
+      <w:proofErr w:type="spellStart"/>
+      <w:r>
+        <w:rPr>
+          <w:rFonts w:ascii="Times New Roman" w:hAnsi="Times New Roman" w:cs="Times New Roman"/>
+        </w:rPr>
+        <w:t>tích</w:t>
+      </w:r>
+      <w:proofErr w:type="spellEnd"/>
+      <w:proofErr w:type="gramEnd"/>
+      <w:r>
+        <w:rPr>
+          <w:rFonts w:ascii="Times New Roman" w:hAnsi="Times New Roman" w:cs="Times New Roman"/>
+        </w:rPr>
+        <w:t xml:space="preserve">   V  </w:t>
+      </w:r>
+      <w:proofErr w:type="spellStart"/>
+      <w:r>
+        <w:rPr>
+          <w:rFonts w:ascii="Times New Roman" w:hAnsi="Times New Roman" w:cs="Times New Roman"/>
+        </w:rPr>
+        <w:t>củ</w:t>
+      </w:r>
+      <w:proofErr w:type="spellEnd"/>
+      <w:r>
+        <w:rPr>
+          <w:rFonts w:ascii="Times New Roman" w:hAnsi="Times New Roman" w:cs="Times New Roman"/>
+        </w:rPr>
+        <w:t xml:space="preserve"> a  </w:t>
+      </w:r>
+      <w:proofErr w:type="spellStart"/>
+      <w:r>
+        <w:rPr>
+          <w:rFonts w:ascii="Times New Roman" w:hAnsi="Times New Roman" w:cs="Times New Roman"/>
+        </w:rPr>
+        <w:t>hình</w:t>
+      </w:r>
+      <w:proofErr w:type="spellEnd"/>
+      <w:r>
+        <w:rPr>
+          <w:rFonts w:ascii="Times New Roman" w:hAnsi="Times New Roman" w:cs="Times New Roman"/>
+        </w:rPr>
+        <w:t xml:space="preserve">   </w:t>
+      </w:r>
+      <w:proofErr w:type="spellStart"/>
+      <w:r>
+        <w:rPr>
+          <w:rFonts w:ascii="Times New Roman" w:hAnsi="Times New Roman" w:cs="Times New Roman"/>
+        </w:rPr>
+        <w:t>cầu</w:t>
+      </w:r>
+      <w:proofErr w:type="spellEnd"/>
+      <w:r>
+        <w:rPr>
+          <w:rFonts w:ascii="Times New Roman" w:hAnsi="Times New Roman" w:cs="Times New Roman"/>
+        </w:rPr>
+        <w:t xml:space="preserve">   </w:t>
+      </w:r>
+      <w:proofErr w:type="spellStart"/>
+      <w:r>
+        <w:rPr>
+          <w:rFonts w:ascii="Times New Roman" w:hAnsi="Times New Roman" w:cs="Times New Roman"/>
+        </w:rPr>
+        <w:t>này</w:t>
+      </w:r>
+      <w:proofErr w:type="spellEnd"/>
+      <w:r>
+        <w:rPr>
+          <w:rFonts w:ascii="Times New Roman" w:hAnsi="Times New Roman" w:cs="Times New Roman"/>
+        </w:rPr>
+        <w:t>:</w:t>
+      </w:r>
+    </w:p>
+    <w:p>
+      <w:pPr>
+        <w:rPr>
+          <w:rFonts w:ascii="Times New Roman" w:hAnsi="Times New Roman" w:cs="Times New Roman"/>
+        </w:rPr>
+      </w:pPr>
+      <w:r>
+        <w:rPr>
+          <w:rFonts w:ascii="Times New Roman" w:hAnsi="Times New Roman" w:cs="Times New Roman"/>
+        </w:rPr>
+        <w:lastRenderedPageBreak/>
+        <w:t>Code:</w:t>
+      </w:r>
+    </w:p>
+    <w:p>
+      <w:pPr>
+        <w:rPr>
+          <w:rFonts w:ascii="Times New Roman" w:hAnsi="Times New Roman" w:cs="Times New Roman"/>
+        </w:rPr>
+      </w:pPr>
+      <w:r>
+        <w:rPr>
+          <w:rFonts w:ascii="Times New Roman" w:hAnsi="Times New Roman" w:cs="Times New Roman"/>
+        </w:rPr>
+        <w:t>#include &lt;</w:t>
+      </w:r>
+      <w:proofErr w:type="spellStart"/>
+      <w:r>
+        <w:rPr>
+          <w:rFonts w:ascii="Times New Roman" w:hAnsi="Times New Roman" w:cs="Times New Roman"/>
+        </w:rPr>
+        <w:t>stdio.h</w:t>
+      </w:r>
+      <w:proofErr w:type="spellEnd"/>
+      <w:r>
+        <w:rPr>
+          <w:rFonts w:ascii="Times New Roman" w:hAnsi="Times New Roman" w:cs="Times New Roman"/>
+        </w:rPr>
+        <w:t>&gt;</w:t>
+      </w:r>
+    </w:p>
+    <w:p>
+      <w:pPr>
+        <w:rPr>
+          <w:rFonts w:ascii="Times New Roman" w:hAnsi="Times New Roman" w:cs="Times New Roman"/>
+        </w:rPr>
+      </w:pPr>
+      <w:r>
+        <w:rPr>
+          <w:rFonts w:ascii="Times New Roman" w:hAnsi="Times New Roman" w:cs="Times New Roman"/>
+        </w:rPr>
+        <w:t>#include &lt;</w:t>
+      </w:r>
+      <w:proofErr w:type="spellStart"/>
+      <w:r>
+        <w:rPr>
+          <w:rFonts w:ascii="Times New Roman" w:hAnsi="Times New Roman" w:cs="Times New Roman"/>
+        </w:rPr>
+        <w:t>conio.h</w:t>
+      </w:r>
+      <w:proofErr w:type="spellEnd"/>
+      <w:r>
+        <w:rPr>
+          <w:rFonts w:ascii="Times New Roman" w:hAnsi="Times New Roman" w:cs="Times New Roman"/>
+        </w:rPr>
+        <w:t>&gt;</w:t>
+      </w:r>
+    </w:p>
+    <w:p>
+      <w:pPr>
+        <w:rPr>
+          <w:rFonts w:ascii="Times New Roman" w:hAnsi="Times New Roman" w:cs="Times New Roman"/>
+        </w:rPr>
+      </w:pPr>
+      <w:r>
+        <w:rPr>
+          <w:rFonts w:ascii="Times New Roman" w:hAnsi="Times New Roman" w:cs="Times New Roman"/>
+        </w:rPr>
+        <w:t>#include &lt;</w:t>
+      </w:r>
+      <w:proofErr w:type="spellStart"/>
+      <w:r>
+        <w:rPr>
+          <w:rFonts w:ascii="Times New Roman" w:hAnsi="Times New Roman" w:cs="Times New Roman"/>
+        </w:rPr>
+        <w:t>math.h</w:t>
+      </w:r>
+      <w:proofErr w:type="spellEnd"/>
+      <w:r>
+        <w:rPr>
+          <w:rFonts w:ascii="Times New Roman" w:hAnsi="Times New Roman" w:cs="Times New Roman"/>
+        </w:rPr>
+        <w:t>&gt;</w:t>
+      </w:r>
+    </w:p>
+    <w:p>
+      <w:pPr>
+        <w:rPr>
+          <w:rFonts w:ascii="Times New Roman" w:hAnsi="Times New Roman" w:cs="Times New Roman"/>
+        </w:rPr>
+      </w:pPr>
+      <w:r>
+        <w:rPr>
+          <w:rFonts w:ascii="Times New Roman" w:hAnsi="Times New Roman" w:cs="Times New Roman"/>
+        </w:rPr>
+        <w:t>#define PI 3.141593</w:t>
+      </w:r>
+    </w:p>
+    <w:p>
+      <w:pPr>
+        <w:rPr>
+          <w:rFonts w:ascii="Times New Roman" w:hAnsi="Times New Roman" w:cs="Times New Roman"/>
+        </w:rPr>
+      </w:pPr>
+      <w:proofErr w:type="spellStart"/>
+      <w:proofErr w:type="gramStart"/>
+      <w:r>
+        <w:rPr>
+          <w:rFonts w:ascii="Times New Roman" w:hAnsi="Times New Roman" w:cs="Times New Roman"/>
+        </w:rPr>
+        <w:t>int</w:t>
+      </w:r>
+      <w:proofErr w:type="spellEnd"/>
+      <w:proofErr w:type="gramEnd"/>
+      <w:r>
+        <w:rPr>
+          <w:rFonts w:ascii="Times New Roman" w:hAnsi="Times New Roman" w:cs="Times New Roman"/>
+        </w:rPr>
+        <w:t xml:space="preserve"> main (){</w:t>
+      </w:r>
+    </w:p>
+    <w:p>
+      <w:pPr>
+        <w:rPr>
+          <w:rFonts w:ascii="Times New Roman" w:hAnsi="Times New Roman" w:cs="Times New Roman"/>
+        </w:rPr>
+      </w:pPr>
+      <w:r>
+        <w:rPr>
+          <w:rFonts w:ascii="Times New Roman" w:hAnsi="Times New Roman" w:cs="Times New Roman"/>
+        </w:rPr>
+        <w:tab/>
+      </w:r>
+      <w:proofErr w:type="gramStart"/>
+      <w:r>
+        <w:rPr>
+          <w:rFonts w:ascii="Times New Roman" w:hAnsi="Times New Roman" w:cs="Times New Roman"/>
+        </w:rPr>
+        <w:t>float</w:t>
+      </w:r>
+      <w:proofErr w:type="gramEnd"/>
+      <w:r>
+        <w:rPr>
+          <w:rFonts w:ascii="Times New Roman" w:hAnsi="Times New Roman" w:cs="Times New Roman"/>
+        </w:rPr>
+        <w:t xml:space="preserve"> S,V,R;</w:t>
+      </w:r>
+    </w:p>
+    <w:p>
+      <w:pPr>
+        <w:rPr>
+          <w:rFonts w:ascii="Times New Roman" w:hAnsi="Times New Roman" w:cs="Times New Roman"/>
+        </w:rPr>
+      </w:pPr>
+      <w:r>
+        <w:rPr>
+          <w:rFonts w:ascii="Times New Roman" w:hAnsi="Times New Roman" w:cs="Times New Roman"/>
+        </w:rPr>
+        <w:tab/>
+      </w:r>
+      <w:proofErr w:type="spellStart"/>
+      <w:proofErr w:type="gramStart"/>
+      <w:r>
+        <w:rPr>
+          <w:rFonts w:ascii="Times New Roman" w:hAnsi="Times New Roman" w:cs="Times New Roman"/>
+        </w:rPr>
+        <w:t>printf</w:t>
+      </w:r>
+      <w:proofErr w:type="spellEnd"/>
+      <w:proofErr w:type="gramEnd"/>
+      <w:r>
+        <w:rPr>
+          <w:rFonts w:ascii="Times New Roman" w:hAnsi="Times New Roman" w:cs="Times New Roman"/>
+        </w:rPr>
+        <w:t xml:space="preserve"> ("</w:t>
+      </w:r>
+      <w:proofErr w:type="spellStart"/>
+      <w:r>
+        <w:rPr>
+          <w:rFonts w:ascii="Times New Roman" w:hAnsi="Times New Roman" w:cs="Times New Roman"/>
+        </w:rPr>
+        <w:t>Nhap</w:t>
+      </w:r>
+      <w:proofErr w:type="spellEnd"/>
+      <w:r>
+        <w:rPr>
+          <w:rFonts w:ascii="Times New Roman" w:hAnsi="Times New Roman" w:cs="Times New Roman"/>
+        </w:rPr>
+        <w:t xml:space="preserve"> </w:t>
+      </w:r>
+      <w:proofErr w:type="spellStart"/>
+      <w:r>
+        <w:rPr>
+          <w:rFonts w:ascii="Times New Roman" w:hAnsi="Times New Roman" w:cs="Times New Roman"/>
+        </w:rPr>
+        <w:t>vao</w:t>
+      </w:r>
+      <w:proofErr w:type="spellEnd"/>
+      <w:r>
+        <w:rPr>
+          <w:rFonts w:ascii="Times New Roman" w:hAnsi="Times New Roman" w:cs="Times New Roman"/>
+        </w:rPr>
+        <w:t xml:space="preserve"> </w:t>
+      </w:r>
+      <w:proofErr w:type="spellStart"/>
+      <w:r>
+        <w:rPr>
+          <w:rFonts w:ascii="Times New Roman" w:hAnsi="Times New Roman" w:cs="Times New Roman"/>
+        </w:rPr>
+        <w:t>dien</w:t>
+      </w:r>
+      <w:proofErr w:type="spellEnd"/>
+      <w:r>
+        <w:rPr>
+          <w:rFonts w:ascii="Times New Roman" w:hAnsi="Times New Roman" w:cs="Times New Roman"/>
+        </w:rPr>
+        <w:t xml:space="preserve"> </w:t>
+      </w:r>
+      <w:proofErr w:type="spellStart"/>
+      <w:r>
+        <w:rPr>
+          <w:rFonts w:ascii="Times New Roman" w:hAnsi="Times New Roman" w:cs="Times New Roman"/>
+        </w:rPr>
+        <w:t>tich</w:t>
+      </w:r>
+      <w:proofErr w:type="spellEnd"/>
+      <w:r>
+        <w:rPr>
+          <w:rFonts w:ascii="Times New Roman" w:hAnsi="Times New Roman" w:cs="Times New Roman"/>
+        </w:rPr>
+        <w:t xml:space="preserve"> </w:t>
+      </w:r>
+      <w:proofErr w:type="spellStart"/>
+      <w:r>
+        <w:rPr>
+          <w:rFonts w:ascii="Times New Roman" w:hAnsi="Times New Roman" w:cs="Times New Roman"/>
+        </w:rPr>
+        <w:t>hinh</w:t>
+      </w:r>
+      <w:proofErr w:type="spellEnd"/>
+      <w:r>
+        <w:rPr>
+          <w:rFonts w:ascii="Times New Roman" w:hAnsi="Times New Roman" w:cs="Times New Roman"/>
+        </w:rPr>
+        <w:t xml:space="preserve"> </w:t>
+      </w:r>
+      <w:proofErr w:type="spellStart"/>
+      <w:r>
+        <w:rPr>
+          <w:rFonts w:ascii="Times New Roman" w:hAnsi="Times New Roman" w:cs="Times New Roman"/>
+        </w:rPr>
+        <w:t>cau</w:t>
+      </w:r>
+      <w:proofErr w:type="spellEnd"/>
+      <w:r>
+        <w:rPr>
+          <w:rFonts w:ascii="Times New Roman" w:hAnsi="Times New Roman" w:cs="Times New Roman"/>
+        </w:rPr>
+        <w:t xml:space="preserve"> S:");</w:t>
+      </w:r>
+    </w:p>
+    <w:p>
+      <w:pPr>
+        <w:rPr>
+          <w:rFonts w:ascii="Times New Roman" w:hAnsi="Times New Roman" w:cs="Times New Roman"/>
+        </w:rPr>
+      </w:pPr>
+      <w:r>
+        <w:rPr>
+          <w:rFonts w:ascii="Times New Roman" w:hAnsi="Times New Roman" w:cs="Times New Roman"/>
+        </w:rPr>
+        <w:tab/>
+      </w:r>
+      <w:proofErr w:type="spellStart"/>
+      <w:proofErr w:type="gramStart"/>
+      <w:r>
+        <w:rPr>
+          <w:rFonts w:ascii="Times New Roman" w:hAnsi="Times New Roman" w:cs="Times New Roman"/>
+        </w:rPr>
+        <w:t>scanf</w:t>
+      </w:r>
+      <w:proofErr w:type="spellEnd"/>
+      <w:r>
+        <w:rPr>
+          <w:rFonts w:ascii="Times New Roman" w:hAnsi="Times New Roman" w:cs="Times New Roman"/>
+        </w:rPr>
+        <w:t>(</w:t>
+      </w:r>
+      <w:proofErr w:type="gramEnd"/>
+      <w:r>
+        <w:rPr>
+          <w:rFonts w:ascii="Times New Roman" w:hAnsi="Times New Roman" w:cs="Times New Roman"/>
+        </w:rPr>
+        <w:t>"%</w:t>
+      </w:r>
+      <w:proofErr w:type="spellStart"/>
+      <w:r>
+        <w:rPr>
+          <w:rFonts w:ascii="Times New Roman" w:hAnsi="Times New Roman" w:cs="Times New Roman"/>
+        </w:rPr>
+        <w:t>f",&amp;S</w:t>
+      </w:r>
+      <w:proofErr w:type="spellEnd"/>
+      <w:r>
+        <w:rPr>
+          <w:rFonts w:ascii="Times New Roman" w:hAnsi="Times New Roman" w:cs="Times New Roman"/>
+        </w:rPr>
+        <w:t>);</w:t>
+      </w:r>
+    </w:p>
+    <w:p>
+      <w:pPr>
+        <w:rPr>
+          <w:rFonts w:ascii="Times New Roman" w:hAnsi="Times New Roman" w:cs="Times New Roman"/>
+        </w:rPr>
+      </w:pPr>
+      <w:r>
+        <w:rPr>
+          <w:rFonts w:ascii="Times New Roman" w:hAnsi="Times New Roman" w:cs="Times New Roman"/>
+        </w:rPr>
+        <w:tab/>
+        <w:t xml:space="preserve">R = </w:t>
+      </w:r>
+      <w:proofErr w:type="spellStart"/>
+      <w:proofErr w:type="gramStart"/>
+      <w:r>
+        <w:rPr>
+          <w:rFonts w:ascii="Times New Roman" w:hAnsi="Times New Roman" w:cs="Times New Roman"/>
+        </w:rPr>
+        <w:t>sqrt</w:t>
+      </w:r>
+      <w:proofErr w:type="spellEnd"/>
+      <w:r>
+        <w:rPr>
+          <w:rFonts w:ascii="Times New Roman" w:hAnsi="Times New Roman" w:cs="Times New Roman"/>
+        </w:rPr>
+        <w:t>(</w:t>
+      </w:r>
+      <w:proofErr w:type="gramEnd"/>
+      <w:r>
+        <w:rPr>
+          <w:rFonts w:ascii="Times New Roman" w:hAnsi="Times New Roman" w:cs="Times New Roman"/>
+        </w:rPr>
+        <w:t>(4*PI)/S);</w:t>
+      </w:r>
+    </w:p>
+    <w:p>
+      <w:pPr>
+        <w:rPr>
+          <w:rFonts w:ascii="Times New Roman" w:hAnsi="Times New Roman" w:cs="Times New Roman"/>
+        </w:rPr>
+      </w:pPr>
+      <w:r>
+        <w:rPr>
+          <w:rFonts w:ascii="Times New Roman" w:hAnsi="Times New Roman" w:cs="Times New Roman"/>
+        </w:rPr>
+        <w:tab/>
+        <w:t>V= (4/3)*PI*(pow(R</w:t>
+      </w:r>
+      <w:proofErr w:type="gramStart"/>
+      <w:r>
+        <w:rPr>
+          <w:rFonts w:ascii="Times New Roman" w:hAnsi="Times New Roman" w:cs="Times New Roman"/>
+        </w:rPr>
+        <w:t>,3</w:t>
+      </w:r>
+      <w:proofErr w:type="gramEnd"/>
+      <w:r>
+        <w:rPr>
+          <w:rFonts w:ascii="Times New Roman" w:hAnsi="Times New Roman" w:cs="Times New Roman"/>
+        </w:rPr>
+        <w:t>));</w:t>
+      </w:r>
+    </w:p>
+    <w:p>
+      <w:pPr>
+        <w:rPr>
+          <w:rFonts w:ascii="Times New Roman" w:hAnsi="Times New Roman" w:cs="Times New Roman"/>
+        </w:rPr>
+      </w:pPr>
+      <w:r>
+        <w:rPr>
+          <w:rFonts w:ascii="Times New Roman" w:hAnsi="Times New Roman" w:cs="Times New Roman"/>
+        </w:rPr>
+        <w:tab/>
+      </w:r>
+      <w:proofErr w:type="spellStart"/>
+      <w:proofErr w:type="gramStart"/>
+      <w:r>
+        <w:rPr>
+          <w:rFonts w:ascii="Times New Roman" w:hAnsi="Times New Roman" w:cs="Times New Roman"/>
+        </w:rPr>
+        <w:t>printf</w:t>
+      </w:r>
+      <w:proofErr w:type="spellEnd"/>
+      <w:r>
+        <w:rPr>
+          <w:rFonts w:ascii="Times New Roman" w:hAnsi="Times New Roman" w:cs="Times New Roman"/>
+        </w:rPr>
+        <w:t>(</w:t>
+      </w:r>
+      <w:proofErr w:type="gramEnd"/>
+      <w:r>
+        <w:rPr>
+          <w:rFonts w:ascii="Times New Roman" w:hAnsi="Times New Roman" w:cs="Times New Roman"/>
+        </w:rPr>
+        <w:t xml:space="preserve">"The </w:t>
+      </w:r>
+      <w:proofErr w:type="spellStart"/>
+      <w:r>
+        <w:rPr>
+          <w:rFonts w:ascii="Times New Roman" w:hAnsi="Times New Roman" w:cs="Times New Roman"/>
+        </w:rPr>
+        <w:t>Tich</w:t>
+      </w:r>
+      <w:proofErr w:type="spellEnd"/>
+      <w:r>
+        <w:rPr>
+          <w:rFonts w:ascii="Times New Roman" w:hAnsi="Times New Roman" w:cs="Times New Roman"/>
+        </w:rPr>
+        <w:t xml:space="preserve"> </w:t>
+      </w:r>
+      <w:proofErr w:type="spellStart"/>
+      <w:r>
+        <w:rPr>
+          <w:rFonts w:ascii="Times New Roman" w:hAnsi="Times New Roman" w:cs="Times New Roman"/>
+        </w:rPr>
+        <w:t>hinh</w:t>
+      </w:r>
+      <w:proofErr w:type="spellEnd"/>
+      <w:r>
+        <w:rPr>
+          <w:rFonts w:ascii="Times New Roman" w:hAnsi="Times New Roman" w:cs="Times New Roman"/>
+        </w:rPr>
+        <w:t xml:space="preserve"> </w:t>
+      </w:r>
+      <w:proofErr w:type="spellStart"/>
+      <w:r>
+        <w:rPr>
+          <w:rFonts w:ascii="Times New Roman" w:hAnsi="Times New Roman" w:cs="Times New Roman"/>
+        </w:rPr>
+        <w:t>cau</w:t>
+      </w:r>
+      <w:proofErr w:type="spellEnd"/>
+      <w:r>
+        <w:rPr>
+          <w:rFonts w:ascii="Times New Roman" w:hAnsi="Times New Roman" w:cs="Times New Roman"/>
+        </w:rPr>
+        <w:t xml:space="preserve"> la: %</w:t>
+      </w:r>
+      <w:proofErr w:type="spellStart"/>
+      <w:r>
+        <w:rPr>
+          <w:rFonts w:ascii="Times New Roman" w:hAnsi="Times New Roman" w:cs="Times New Roman"/>
+        </w:rPr>
+        <w:t>f",V</w:t>
+      </w:r>
+      <w:proofErr w:type="spellEnd"/>
+      <w:r>
+        <w:rPr>
+          <w:rFonts w:ascii="Times New Roman" w:hAnsi="Times New Roman" w:cs="Times New Roman"/>
+        </w:rPr>
+        <w:t>);</w:t>
+      </w:r>
+    </w:p>
+    <w:p>
+      <w:pPr>
+        <w:rPr>
+          <w:rFonts w:ascii="Times New Roman" w:hAnsi="Times New Roman" w:cs="Times New Roman"/>
+        </w:rPr>
+      </w:pPr>
+      <w:r>
+        <w:rPr>
+          <w:rFonts w:ascii="Times New Roman" w:hAnsi="Times New Roman" w:cs="Times New Roman"/>
+        </w:rPr>
+        <w:t>}</w:t>
+      </w:r>
+    </w:p>
+    <w:p>
+      <w:pPr>
+        <w:rPr>
+          <w:rFonts w:ascii="Times New Roman" w:hAnsi="Times New Roman" w:cs="Times New Roman"/>
+        </w:rPr>
+      </w:pPr>
+      <w:r>
+        <w:rPr>
+          <w:noProof/>
+        </w:rPr>
+        <w:drawing>
+          <wp:inline distT="0" distB="0" distL="0" distR="0" wp14:anchorId="43DDEAF9" wp14:editId="388FAE81">
+            <wp:extent cx="5943600" cy="3343275"/>
+            <wp:effectExtent l="0" t="0" r="0" b="9525"/>
+            <wp:docPr id="8" name="Picture 8"/>
+            <wp:cNvGraphicFramePr>
+              <a:graphicFrameLocks xmlns:a="http://schemas.openxmlformats.org/drawingml/2006/main" noChangeAspect="1"/>
+            </wp:cNvGraphicFramePr>
+            <a:graphic xmlns:a="http://schemas.openxmlformats.org/drawingml/2006/main">
+              <a:graphicData uri="http://schemas.openxmlformats.org/drawingml/2006/picture">
+                <pic:pic xmlns:pic="http://schemas.openxmlformats.org/drawingml/2006/picture">
+                  <pic:nvPicPr>
+                    <pic:cNvPr id="1" name=""/>
+                    <pic:cNvPicPr/>
+                  </pic:nvPicPr>
+                  <pic:blipFill>
+                    <a:blip r:embed="rId11"/>
+                    <a:stretch>
+                      <a:fillRect/>
+                    </a:stretch>
+                  </pic:blipFill>
+                  <pic:spPr>
+                    <a:xfrm>
+                      <a:off x="0" y="0"/>
+                      <a:ext cx="5943600" cy="3343275"/>
+                    </a:xfrm>
+                    <a:prstGeom prst="rect">
+                      <a:avLst/>
+                    </a:prstGeom>
+                  </pic:spPr>
+                </pic:pic>
+              </a:graphicData>
+            </a:graphic>
+          </wp:inline>
+        </w:drawing>
+      </w:r>
+    </w:p>
+    <w:p>
+      <w:pPr>
+        <w:rPr>
+          <w:rFonts w:ascii="Times New Roman" w:hAnsi="Times New Roman" w:cs="Times New Roman"/>
+          <w:b/>
+        </w:rPr>
+      </w:pPr>
+      <w:proofErr w:type="spellStart"/>
+      <w:proofErr w:type="gramStart"/>
+      <w:r>
+        <w:rPr>
+          <w:rFonts w:ascii="Times New Roman" w:hAnsi="Times New Roman" w:cs="Times New Roman"/>
+          <w:b/>
+        </w:rPr>
+        <w:t>Bài</w:t>
+      </w:r>
+      <w:proofErr w:type="spellEnd"/>
+      <w:r>
+        <w:rPr>
+          <w:rFonts w:ascii="Times New Roman" w:hAnsi="Times New Roman" w:cs="Times New Roman"/>
+          <w:b/>
+        </w:rPr>
+        <w:t xml:space="preserve">  10</w:t>
+      </w:r>
+      <w:proofErr w:type="gramEnd"/>
+    </w:p>
+    <w:p>
+      <w:pPr>
+        <w:rPr>
+          <w:rFonts w:ascii="Times New Roman" w:hAnsi="Times New Roman" w:cs="Times New Roman"/>
+        </w:rPr>
+      </w:pPr>
+      <w:proofErr w:type="spellStart"/>
+      <w:proofErr w:type="gramStart"/>
+      <w:r>
+        <w:rPr>
+          <w:rFonts w:ascii="Times New Roman" w:hAnsi="Times New Roman" w:cs="Times New Roman"/>
+        </w:rPr>
+        <w:t>Vi</w:t>
+      </w:r>
+      <w:r>
+        <w:rPr>
+          <w:rFonts w:ascii="Times New Roman" w:hAnsi="Times New Roman" w:cs="Times New Roman"/>
+        </w:rPr>
+        <w:t>ế</w:t>
+      </w:r>
+      <w:r>
+        <w:rPr>
+          <w:rFonts w:ascii="Times New Roman" w:hAnsi="Times New Roman" w:cs="Times New Roman"/>
+        </w:rPr>
+        <w:t>t</w:t>
+      </w:r>
+      <w:proofErr w:type="spellEnd"/>
+      <w:r>
+        <w:rPr>
+          <w:rFonts w:ascii="Times New Roman" w:hAnsi="Times New Roman" w:cs="Times New Roman"/>
+        </w:rPr>
+        <w:t xml:space="preserve">  </w:t>
+      </w:r>
+      <w:proofErr w:type="spellStart"/>
+      <w:r>
+        <w:rPr>
+          <w:rFonts w:ascii="Times New Roman" w:hAnsi="Times New Roman" w:cs="Times New Roman"/>
+        </w:rPr>
+        <w:t>chương</w:t>
+      </w:r>
+      <w:proofErr w:type="spellEnd"/>
+      <w:proofErr w:type="gramEnd"/>
+      <w:r>
+        <w:rPr>
+          <w:rFonts w:ascii="Times New Roman" w:hAnsi="Times New Roman" w:cs="Times New Roman"/>
+        </w:rPr>
+        <w:t xml:space="preserve">   </w:t>
+      </w:r>
+      <w:proofErr w:type="spellStart"/>
+      <w:r>
+        <w:rPr>
+          <w:rFonts w:ascii="Times New Roman" w:hAnsi="Times New Roman" w:cs="Times New Roman"/>
+        </w:rPr>
+        <w:t>trình</w:t>
+      </w:r>
+      <w:proofErr w:type="spellEnd"/>
+      <w:r>
+        <w:rPr>
+          <w:rFonts w:ascii="Times New Roman" w:hAnsi="Times New Roman" w:cs="Times New Roman"/>
+        </w:rPr>
+        <w:t xml:space="preserve">   </w:t>
+      </w:r>
+      <w:proofErr w:type="spellStart"/>
+      <w:r>
+        <w:rPr>
+          <w:rFonts w:ascii="Times New Roman" w:hAnsi="Times New Roman" w:cs="Times New Roman"/>
+        </w:rPr>
+        <w:t>chuy</w:t>
+      </w:r>
+      <w:r>
+        <w:rPr>
+          <w:rFonts w:ascii="Times New Roman" w:hAnsi="Times New Roman" w:cs="Times New Roman"/>
+        </w:rPr>
+        <w:t>ển</w:t>
+      </w:r>
+      <w:proofErr w:type="spellEnd"/>
+      <w:r>
+        <w:rPr>
+          <w:rFonts w:ascii="Times New Roman" w:hAnsi="Times New Roman" w:cs="Times New Roman"/>
+        </w:rPr>
+        <w:t xml:space="preserve">   </w:t>
+      </w:r>
+      <w:proofErr w:type="spellStart"/>
+      <w:r>
+        <w:rPr>
+          <w:rFonts w:ascii="Times New Roman" w:hAnsi="Times New Roman" w:cs="Times New Roman"/>
+        </w:rPr>
+        <w:t>đổi</w:t>
+      </w:r>
+      <w:proofErr w:type="spellEnd"/>
+      <w:r>
+        <w:rPr>
+          <w:rFonts w:ascii="Times New Roman" w:hAnsi="Times New Roman" w:cs="Times New Roman"/>
+        </w:rPr>
+        <w:t xml:space="preserve">   </w:t>
+      </w:r>
+      <w:proofErr w:type="spellStart"/>
+      <w:r>
+        <w:rPr>
+          <w:rFonts w:ascii="Times New Roman" w:hAnsi="Times New Roman" w:cs="Times New Roman"/>
+        </w:rPr>
+        <w:t>từ</w:t>
+      </w:r>
+      <w:proofErr w:type="spellEnd"/>
+      <w:r>
+        <w:rPr>
+          <w:rFonts w:ascii="Times New Roman" w:hAnsi="Times New Roman" w:cs="Times New Roman"/>
+        </w:rPr>
+        <w:t xml:space="preserve"> </w:t>
+      </w:r>
+      <w:proofErr w:type="spellStart"/>
+      <w:r>
+        <w:rPr>
+          <w:rFonts w:ascii="Times New Roman" w:hAnsi="Times New Roman" w:cs="Times New Roman"/>
+        </w:rPr>
+        <w:t>nhi</w:t>
+      </w:r>
+      <w:r>
+        <w:rPr>
+          <w:rFonts w:ascii="Times New Roman" w:hAnsi="Times New Roman" w:cs="Times New Roman"/>
+        </w:rPr>
+        <w:t>ệt</w:t>
+      </w:r>
+      <w:proofErr w:type="spellEnd"/>
+      <w:r>
+        <w:rPr>
+          <w:rFonts w:ascii="Times New Roman" w:hAnsi="Times New Roman" w:cs="Times New Roman"/>
+        </w:rPr>
+        <w:t xml:space="preserve">   </w:t>
+      </w:r>
+      <w:proofErr w:type="spellStart"/>
+      <w:r>
+        <w:rPr>
+          <w:rFonts w:ascii="Times New Roman" w:hAnsi="Times New Roman" w:cs="Times New Roman"/>
+        </w:rPr>
+        <w:t>độ</w:t>
+      </w:r>
+      <w:proofErr w:type="spellEnd"/>
+      <w:r>
+        <w:rPr>
+          <w:rFonts w:ascii="Times New Roman" w:hAnsi="Times New Roman" w:cs="Times New Roman"/>
+        </w:rPr>
+        <w:t xml:space="preserve"> </w:t>
+      </w:r>
+      <w:proofErr w:type="spellStart"/>
+      <w:r>
+        <w:rPr>
+          <w:rFonts w:ascii="Times New Roman" w:hAnsi="Times New Roman" w:cs="Times New Roman"/>
+        </w:rPr>
+        <w:t>Fahreneit</w:t>
+      </w:r>
+      <w:proofErr w:type="spellEnd"/>
+      <w:r>
+        <w:rPr>
+          <w:rFonts w:ascii="Times New Roman" w:hAnsi="Times New Roman" w:cs="Times New Roman"/>
+        </w:rPr>
+        <w:t xml:space="preserve">  sang   Celsius  </w:t>
+      </w:r>
+      <w:proofErr w:type="spellStart"/>
+      <w:r>
+        <w:rPr>
+          <w:rFonts w:ascii="Times New Roman" w:hAnsi="Times New Roman" w:cs="Times New Roman"/>
+        </w:rPr>
+        <w:t>và</w:t>
+      </w:r>
+      <w:proofErr w:type="spellEnd"/>
+      <w:r>
+        <w:rPr>
+          <w:rFonts w:ascii="Times New Roman" w:hAnsi="Times New Roman" w:cs="Times New Roman"/>
+        </w:rPr>
+        <w:t xml:space="preserve">  </w:t>
+      </w:r>
+      <w:proofErr w:type="spellStart"/>
+      <w:r>
+        <w:rPr>
+          <w:rFonts w:ascii="Times New Roman" w:hAnsi="Times New Roman" w:cs="Times New Roman"/>
+        </w:rPr>
+        <w:t>ngượ</w:t>
+      </w:r>
+      <w:r>
+        <w:rPr>
+          <w:rFonts w:ascii="Times New Roman" w:hAnsi="Times New Roman" w:cs="Times New Roman"/>
+        </w:rPr>
+        <w:t>c</w:t>
+      </w:r>
+      <w:proofErr w:type="spellEnd"/>
+      <w:r>
+        <w:rPr>
+          <w:rFonts w:ascii="Times New Roman" w:hAnsi="Times New Roman" w:cs="Times New Roman"/>
+        </w:rPr>
+        <w:t xml:space="preserve">  </w:t>
+      </w:r>
+      <w:proofErr w:type="spellStart"/>
+      <w:r>
+        <w:rPr>
+          <w:rFonts w:ascii="Times New Roman" w:hAnsi="Times New Roman" w:cs="Times New Roman"/>
+        </w:rPr>
+        <w:t>l</w:t>
+      </w:r>
+      <w:r>
+        <w:rPr>
+          <w:rFonts w:ascii="Times New Roman" w:hAnsi="Times New Roman" w:cs="Times New Roman"/>
+        </w:rPr>
+        <w:t>ại</w:t>
+      </w:r>
+      <w:proofErr w:type="spellEnd"/>
+      <w:r>
+        <w:rPr>
+          <w:rFonts w:ascii="Times New Roman" w:hAnsi="Times New Roman" w:cs="Times New Roman"/>
+        </w:rPr>
+        <w:t>.</w:t>
+      </w:r>
+    </w:p>
+    <w:p>
+      <w:pPr>
+        <w:rPr>
+          <w:rFonts w:ascii="Times New Roman" w:hAnsi="Times New Roman" w:cs="Times New Roman"/>
+        </w:rPr>
+      </w:pPr>
+      <w:r>
+        <w:rPr>
+          <w:rFonts w:ascii="Times New Roman" w:hAnsi="Times New Roman" w:cs="Times New Roman"/>
+        </w:rPr>
+        <w:t xml:space="preserve">C = 5 * (F – 32) /   9 (V </w:t>
+      </w:r>
+      <w:proofErr w:type="spellStart"/>
+      <w:r>
+        <w:rPr>
+          <w:rFonts w:ascii="Times New Roman" w:hAnsi="Times New Roman" w:cs="Times New Roman"/>
+        </w:rPr>
+        <w:t>ớ</w:t>
+      </w:r>
+      <w:r>
+        <w:rPr>
+          <w:rFonts w:ascii="Times New Roman" w:hAnsi="Times New Roman" w:cs="Times New Roman"/>
+        </w:rPr>
+        <w:t>i</w:t>
+      </w:r>
+      <w:proofErr w:type="spellEnd"/>
+      <w:r>
+        <w:rPr>
+          <w:rFonts w:ascii="Times New Roman" w:hAnsi="Times New Roman" w:cs="Times New Roman"/>
+        </w:rPr>
+        <w:t xml:space="preserve">   C </w:t>
+      </w:r>
+      <w:proofErr w:type="spellStart"/>
+      <w:proofErr w:type="gramStart"/>
+      <w:r>
+        <w:rPr>
+          <w:rFonts w:ascii="Times New Roman" w:hAnsi="Times New Roman" w:cs="Times New Roman"/>
+        </w:rPr>
+        <w:t>là</w:t>
+      </w:r>
+      <w:proofErr w:type="spellEnd"/>
+      <w:r>
+        <w:rPr>
+          <w:rFonts w:ascii="Times New Roman" w:hAnsi="Times New Roman" w:cs="Times New Roman"/>
+        </w:rPr>
+        <w:t xml:space="preserve">  </w:t>
+      </w:r>
+      <w:proofErr w:type="spellStart"/>
+      <w:r>
+        <w:rPr>
+          <w:rFonts w:ascii="Times New Roman" w:hAnsi="Times New Roman" w:cs="Times New Roman"/>
+        </w:rPr>
+        <w:t>nhi</w:t>
+      </w:r>
+      <w:r>
+        <w:rPr>
+          <w:rFonts w:ascii="Times New Roman" w:hAnsi="Times New Roman" w:cs="Times New Roman"/>
+        </w:rPr>
+        <w:t>ệ</w:t>
+      </w:r>
+      <w:r>
+        <w:rPr>
+          <w:rFonts w:ascii="Times New Roman" w:hAnsi="Times New Roman" w:cs="Times New Roman"/>
+        </w:rPr>
+        <w:t>t</w:t>
+      </w:r>
+      <w:proofErr w:type="spellEnd"/>
+      <w:proofErr w:type="gramEnd"/>
+      <w:r>
+        <w:rPr>
+          <w:rFonts w:ascii="Times New Roman" w:hAnsi="Times New Roman" w:cs="Times New Roman"/>
+        </w:rPr>
+        <w:t xml:space="preserve">  </w:t>
+      </w:r>
+      <w:proofErr w:type="spellStart"/>
+      <w:r>
+        <w:rPr>
+          <w:rFonts w:ascii="Times New Roman" w:hAnsi="Times New Roman" w:cs="Times New Roman"/>
+        </w:rPr>
+        <w:t>độ</w:t>
+      </w:r>
+      <w:proofErr w:type="spellEnd"/>
+      <w:r>
+        <w:rPr>
+          <w:rFonts w:ascii="Times New Roman" w:hAnsi="Times New Roman" w:cs="Times New Roman"/>
+        </w:rPr>
+        <w:t xml:space="preserve"> </w:t>
+      </w:r>
+      <w:proofErr w:type="spellStart"/>
+      <w:r>
+        <w:rPr>
+          <w:rFonts w:ascii="Times New Roman" w:hAnsi="Times New Roman" w:cs="Times New Roman"/>
+        </w:rPr>
+        <w:t>Celcius</w:t>
+      </w:r>
+      <w:proofErr w:type="spellEnd"/>
+      <w:r>
+        <w:rPr>
+          <w:rFonts w:ascii="Times New Roman" w:hAnsi="Times New Roman" w:cs="Times New Roman"/>
+        </w:rPr>
+        <w:t xml:space="preserve">,  F </w:t>
+      </w:r>
+      <w:proofErr w:type="spellStart"/>
+      <w:r>
+        <w:rPr>
+          <w:rFonts w:ascii="Times New Roman" w:hAnsi="Times New Roman" w:cs="Times New Roman"/>
+        </w:rPr>
+        <w:t>l</w:t>
+      </w:r>
+      <w:r>
+        <w:rPr>
+          <w:rFonts w:ascii="Times New Roman" w:hAnsi="Times New Roman" w:cs="Times New Roman"/>
+        </w:rPr>
+        <w:t>à</w:t>
+      </w:r>
+      <w:proofErr w:type="spellEnd"/>
+      <w:r>
+        <w:rPr>
+          <w:rFonts w:ascii="Times New Roman" w:hAnsi="Times New Roman" w:cs="Times New Roman"/>
+        </w:rPr>
+        <w:t xml:space="preserve">  </w:t>
+      </w:r>
+      <w:proofErr w:type="spellStart"/>
+      <w:r>
+        <w:rPr>
+          <w:rFonts w:ascii="Times New Roman" w:hAnsi="Times New Roman" w:cs="Times New Roman"/>
+        </w:rPr>
+        <w:t>nhi</w:t>
+      </w:r>
+      <w:r>
+        <w:rPr>
+          <w:rFonts w:ascii="Times New Roman" w:hAnsi="Times New Roman" w:cs="Times New Roman"/>
+        </w:rPr>
+        <w:t>ệt</w:t>
+      </w:r>
+      <w:proofErr w:type="spellEnd"/>
+      <w:r>
+        <w:rPr>
+          <w:rFonts w:ascii="Times New Roman" w:hAnsi="Times New Roman" w:cs="Times New Roman"/>
+        </w:rPr>
+        <w:t xml:space="preserve">   </w:t>
+      </w:r>
+      <w:proofErr w:type="spellStart"/>
+      <w:r>
+        <w:rPr>
+          <w:rFonts w:ascii="Times New Roman" w:hAnsi="Times New Roman" w:cs="Times New Roman"/>
+        </w:rPr>
+        <w:t>độ</w:t>
+      </w:r>
+      <w:proofErr w:type="spellEnd"/>
+      <w:r>
+        <w:rPr>
+          <w:rFonts w:ascii="Times New Roman" w:hAnsi="Times New Roman" w:cs="Times New Roman"/>
+        </w:rPr>
+        <w:t xml:space="preserve"> </w:t>
+      </w:r>
+      <w:proofErr w:type="spellStart"/>
+      <w:r>
+        <w:rPr>
+          <w:rFonts w:ascii="Times New Roman" w:hAnsi="Times New Roman" w:cs="Times New Roman"/>
+        </w:rPr>
+        <w:t>Fahreneit</w:t>
+      </w:r>
+      <w:proofErr w:type="spellEnd"/>
+      <w:r>
+        <w:rPr>
+          <w:rFonts w:ascii="Times New Roman" w:hAnsi="Times New Roman" w:cs="Times New Roman"/>
+        </w:rPr>
+        <w:t>)</w:t>
+      </w:r>
+    </w:p>
+    <w:p>
+      <w:pPr>
+        <w:rPr>
+          <w:rFonts w:ascii="Times New Roman" w:hAnsi="Times New Roman" w:cs="Times New Roman"/>
+        </w:rPr>
+      </w:pPr>
+    </w:p>
+    <w:p>
+      <w:pPr>
+        <w:rPr>
+          <w:rFonts w:ascii="Times New Roman" w:hAnsi="Times New Roman" w:cs="Times New Roman"/>
+        </w:rPr>
+      </w:pPr>
+      <w:r>
+        <w:rPr>
+          <w:rFonts w:ascii="Times New Roman" w:hAnsi="Times New Roman" w:cs="Times New Roman"/>
+        </w:rPr>
+        <w:lastRenderedPageBreak/>
+        <w:t>Code:</w:t>
+      </w:r>
+    </w:p>
+    <w:p>
+      <w:pPr>
+        <w:rPr>
+          <w:rFonts w:ascii="Times New Roman" w:hAnsi="Times New Roman" w:cs="Times New Roman"/>
+        </w:rPr>
+      </w:pPr>
+      <w:r>
+        <w:rPr>
+          <w:rFonts w:ascii="Times New Roman" w:hAnsi="Times New Roman" w:cs="Times New Roman"/>
+        </w:rPr>
+        <w:t>#include &lt;</w:t>
+      </w:r>
+      <w:proofErr w:type="spellStart"/>
+      <w:r>
+        <w:rPr>
+          <w:rFonts w:ascii="Times New Roman" w:hAnsi="Times New Roman" w:cs="Times New Roman"/>
+        </w:rPr>
+        <w:t>stdio.h</w:t>
+      </w:r>
+      <w:proofErr w:type="spellEnd"/>
+      <w:r>
+        <w:rPr>
+          <w:rFonts w:ascii="Times New Roman" w:hAnsi="Times New Roman" w:cs="Times New Roman"/>
+        </w:rPr>
+        <w:t>&gt;</w:t>
+      </w:r>
+    </w:p>
+    <w:p>
+      <w:pPr>
+        <w:rPr>
+          <w:rFonts w:ascii="Times New Roman" w:hAnsi="Times New Roman" w:cs="Times New Roman"/>
+        </w:rPr>
+      </w:pPr>
+      <w:r>
+        <w:rPr>
+          <w:rFonts w:ascii="Times New Roman" w:hAnsi="Times New Roman" w:cs="Times New Roman"/>
+        </w:rPr>
+        <w:t>#include &lt;</w:t>
+      </w:r>
+      <w:proofErr w:type="spellStart"/>
+      <w:r>
+        <w:rPr>
+          <w:rFonts w:ascii="Times New Roman" w:hAnsi="Times New Roman" w:cs="Times New Roman"/>
+        </w:rPr>
+        <w:t>conio.h</w:t>
+      </w:r>
+      <w:proofErr w:type="spellEnd"/>
+      <w:r>
+        <w:rPr>
+          <w:rFonts w:ascii="Times New Roman" w:hAnsi="Times New Roman" w:cs="Times New Roman"/>
+        </w:rPr>
+        <w:t>&gt;</w:t>
+      </w:r>
+    </w:p>
+    <w:p>
+      <w:pPr>
+        <w:rPr>
+          <w:rFonts w:ascii="Times New Roman" w:hAnsi="Times New Roman" w:cs="Times New Roman"/>
+        </w:rPr>
+      </w:pPr>
+      <w:r>
+        <w:rPr>
+          <w:rFonts w:ascii="Times New Roman" w:hAnsi="Times New Roman" w:cs="Times New Roman"/>
+        </w:rPr>
+        <w:t>#include &lt;</w:t>
+      </w:r>
+      <w:proofErr w:type="spellStart"/>
+      <w:r>
+        <w:rPr>
+          <w:rFonts w:ascii="Times New Roman" w:hAnsi="Times New Roman" w:cs="Times New Roman"/>
+        </w:rPr>
+        <w:t>math.h</w:t>
+      </w:r>
+      <w:proofErr w:type="spellEnd"/>
+      <w:r>
+        <w:rPr>
+          <w:rFonts w:ascii="Times New Roman" w:hAnsi="Times New Roman" w:cs="Times New Roman"/>
+        </w:rPr>
+        <w:t>&gt;</w:t>
+      </w:r>
+    </w:p>
+    <w:p>
+      <w:pPr>
+        <w:rPr>
+          <w:rFonts w:ascii="Times New Roman" w:hAnsi="Times New Roman" w:cs="Times New Roman"/>
+        </w:rPr>
+      </w:pPr>
+    </w:p>
+    <w:p>
+      <w:pPr>
+        <w:rPr>
+          <w:rFonts w:ascii="Times New Roman" w:hAnsi="Times New Roman" w:cs="Times New Roman"/>
+        </w:rPr>
+      </w:pPr>
+      <w:proofErr w:type="spellStart"/>
+      <w:proofErr w:type="gramStart"/>
+      <w:r>
+        <w:rPr>
+          <w:rFonts w:ascii="Times New Roman" w:hAnsi="Times New Roman" w:cs="Times New Roman"/>
+        </w:rPr>
+        <w:t>int</w:t>
+      </w:r>
+      <w:proofErr w:type="spellEnd"/>
+      <w:proofErr w:type="gramEnd"/>
+      <w:r>
+        <w:rPr>
+          <w:rFonts w:ascii="Times New Roman" w:hAnsi="Times New Roman" w:cs="Times New Roman"/>
+        </w:rPr>
+        <w:t xml:space="preserve"> main(){</w:t>
+      </w:r>
+    </w:p>
+    <w:p>
+      <w:pPr>
+        <w:rPr>
+          <w:rFonts w:ascii="Times New Roman" w:hAnsi="Times New Roman" w:cs="Times New Roman"/>
+        </w:rPr>
+      </w:pPr>
+      <w:r>
+        <w:rPr>
+          <w:rFonts w:ascii="Times New Roman" w:hAnsi="Times New Roman" w:cs="Times New Roman"/>
+        </w:rPr>
+        <w:tab/>
+      </w:r>
+      <w:proofErr w:type="spellStart"/>
+      <w:proofErr w:type="gramStart"/>
+      <w:r>
+        <w:rPr>
+          <w:rFonts w:ascii="Times New Roman" w:hAnsi="Times New Roman" w:cs="Times New Roman"/>
+        </w:rPr>
+        <w:t>int</w:t>
+      </w:r>
+      <w:proofErr w:type="spellEnd"/>
+      <w:proofErr w:type="gramEnd"/>
+      <w:r>
+        <w:rPr>
+          <w:rFonts w:ascii="Times New Roman" w:hAnsi="Times New Roman" w:cs="Times New Roman"/>
+        </w:rPr>
+        <w:t xml:space="preserve"> C,F;</w:t>
+      </w:r>
+    </w:p>
+    <w:p>
+      <w:pPr>
+        <w:rPr>
+          <w:rFonts w:ascii="Times New Roman" w:hAnsi="Times New Roman" w:cs="Times New Roman"/>
+        </w:rPr>
+      </w:pPr>
+      <w:r>
+        <w:rPr>
+          <w:rFonts w:ascii="Times New Roman" w:hAnsi="Times New Roman" w:cs="Times New Roman"/>
+        </w:rPr>
+        <w:tab/>
+      </w:r>
+      <w:proofErr w:type="spellStart"/>
+      <w:proofErr w:type="gramStart"/>
+      <w:r>
+        <w:rPr>
+          <w:rFonts w:ascii="Times New Roman" w:hAnsi="Times New Roman" w:cs="Times New Roman"/>
+        </w:rPr>
+        <w:t>printf</w:t>
+      </w:r>
+      <w:proofErr w:type="spellEnd"/>
+      <w:proofErr w:type="gramEnd"/>
+      <w:r>
+        <w:rPr>
+          <w:rFonts w:ascii="Times New Roman" w:hAnsi="Times New Roman" w:cs="Times New Roman"/>
+        </w:rPr>
+        <w:t xml:space="preserve"> ("</w:t>
+      </w:r>
+      <w:proofErr w:type="spellStart"/>
+      <w:r>
+        <w:rPr>
+          <w:rFonts w:ascii="Times New Roman" w:hAnsi="Times New Roman" w:cs="Times New Roman"/>
+        </w:rPr>
+        <w:t>Nhap</w:t>
+      </w:r>
+      <w:proofErr w:type="spellEnd"/>
+      <w:r>
+        <w:rPr>
+          <w:rFonts w:ascii="Times New Roman" w:hAnsi="Times New Roman" w:cs="Times New Roman"/>
+        </w:rPr>
+        <w:t xml:space="preserve"> </w:t>
+      </w:r>
+      <w:proofErr w:type="spellStart"/>
+      <w:r>
+        <w:rPr>
+          <w:rFonts w:ascii="Times New Roman" w:hAnsi="Times New Roman" w:cs="Times New Roman"/>
+        </w:rPr>
+        <w:t>vao</w:t>
+      </w:r>
+      <w:proofErr w:type="spellEnd"/>
+      <w:r>
+        <w:rPr>
+          <w:rFonts w:ascii="Times New Roman" w:hAnsi="Times New Roman" w:cs="Times New Roman"/>
+        </w:rPr>
+        <w:t xml:space="preserve"> </w:t>
+      </w:r>
+      <w:proofErr w:type="spellStart"/>
+      <w:r>
+        <w:rPr>
+          <w:rFonts w:ascii="Times New Roman" w:hAnsi="Times New Roman" w:cs="Times New Roman"/>
+        </w:rPr>
+        <w:t>nhieu</w:t>
+      </w:r>
+      <w:proofErr w:type="spellEnd"/>
+      <w:r>
+        <w:rPr>
+          <w:rFonts w:ascii="Times New Roman" w:hAnsi="Times New Roman" w:cs="Times New Roman"/>
+        </w:rPr>
+        <w:t xml:space="preserve"> do </w:t>
+      </w:r>
+      <w:proofErr w:type="spellStart"/>
+      <w:r>
+        <w:rPr>
+          <w:rFonts w:ascii="Times New Roman" w:hAnsi="Times New Roman" w:cs="Times New Roman"/>
+        </w:rPr>
+        <w:t>Fahreneit</w:t>
+      </w:r>
+      <w:proofErr w:type="spellEnd"/>
+      <w:r>
+        <w:rPr>
+          <w:rFonts w:ascii="Times New Roman" w:hAnsi="Times New Roman" w:cs="Times New Roman"/>
+        </w:rPr>
+        <w:t>: ");</w:t>
+      </w:r>
+    </w:p>
+    <w:p>
+      <w:pPr>
+        <w:rPr>
+          <w:rFonts w:ascii="Times New Roman" w:hAnsi="Times New Roman" w:cs="Times New Roman"/>
+        </w:rPr>
+      </w:pPr>
+      <w:r>
+        <w:rPr>
+          <w:rFonts w:ascii="Times New Roman" w:hAnsi="Times New Roman" w:cs="Times New Roman"/>
+        </w:rPr>
+        <w:tab/>
+      </w:r>
+      <w:proofErr w:type="spellStart"/>
+      <w:proofErr w:type="gramStart"/>
+      <w:r>
+        <w:rPr>
+          <w:rFonts w:ascii="Times New Roman" w:hAnsi="Times New Roman" w:cs="Times New Roman"/>
+        </w:rPr>
+        <w:t>scanf</w:t>
+      </w:r>
+      <w:proofErr w:type="spellEnd"/>
+      <w:r>
+        <w:rPr>
+          <w:rFonts w:ascii="Times New Roman" w:hAnsi="Times New Roman" w:cs="Times New Roman"/>
+        </w:rPr>
+        <w:t>(</w:t>
+      </w:r>
+      <w:proofErr w:type="gramEnd"/>
+      <w:r>
+        <w:rPr>
+          <w:rFonts w:ascii="Times New Roman" w:hAnsi="Times New Roman" w:cs="Times New Roman"/>
+        </w:rPr>
+        <w:t>"%</w:t>
+      </w:r>
+      <w:proofErr w:type="spellStart"/>
+      <w:r>
+        <w:rPr>
+          <w:rFonts w:ascii="Times New Roman" w:hAnsi="Times New Roman" w:cs="Times New Roman"/>
+        </w:rPr>
+        <w:t>d",&amp;F</w:t>
+      </w:r>
+      <w:proofErr w:type="spellEnd"/>
+      <w:r>
+        <w:rPr>
+          <w:rFonts w:ascii="Times New Roman" w:hAnsi="Times New Roman" w:cs="Times New Roman"/>
+        </w:rPr>
+        <w:t>);</w:t>
+      </w:r>
+    </w:p>
+    <w:p>
+      <w:pPr>
+        <w:rPr>
+          <w:rFonts w:ascii="Times New Roman" w:hAnsi="Times New Roman" w:cs="Times New Roman"/>
+        </w:rPr>
+      </w:pPr>
+      <w:r>
+        <w:rPr>
+          <w:rFonts w:ascii="Times New Roman" w:hAnsi="Times New Roman" w:cs="Times New Roman"/>
+        </w:rPr>
+        <w:tab/>
+        <w:t>C = 5*(F-32)/9;</w:t>
+      </w:r>
+    </w:p>
+    <w:p>
+      <w:pPr>
+        <w:rPr>
+          <w:rFonts w:ascii="Times New Roman" w:hAnsi="Times New Roman" w:cs="Times New Roman"/>
+        </w:rPr>
+      </w:pPr>
+      <w:r>
+        <w:rPr>
+          <w:rFonts w:ascii="Times New Roman" w:hAnsi="Times New Roman" w:cs="Times New Roman"/>
+        </w:rPr>
+        <w:tab/>
+      </w:r>
+      <w:proofErr w:type="spellStart"/>
+      <w:proofErr w:type="gramStart"/>
+      <w:r>
+        <w:rPr>
+          <w:rFonts w:ascii="Times New Roman" w:hAnsi="Times New Roman" w:cs="Times New Roman"/>
+        </w:rPr>
+        <w:t>printf</w:t>
+      </w:r>
+      <w:proofErr w:type="spellEnd"/>
+      <w:proofErr w:type="gramEnd"/>
+      <w:r>
+        <w:rPr>
+          <w:rFonts w:ascii="Times New Roman" w:hAnsi="Times New Roman" w:cs="Times New Roman"/>
+        </w:rPr>
+        <w:t xml:space="preserve"> ("Do C: %</w:t>
+      </w:r>
+      <w:proofErr w:type="spellStart"/>
+      <w:r>
+        <w:rPr>
+          <w:rFonts w:ascii="Times New Roman" w:hAnsi="Times New Roman" w:cs="Times New Roman"/>
+        </w:rPr>
+        <w:t>d",C</w:t>
+      </w:r>
+      <w:proofErr w:type="spellEnd"/>
+      <w:r>
+        <w:rPr>
+          <w:rFonts w:ascii="Times New Roman" w:hAnsi="Times New Roman" w:cs="Times New Roman"/>
+        </w:rPr>
+        <w:t>);</w:t>
+      </w:r>
+    </w:p>
+    <w:p>
+      <w:pPr>
+        <w:rPr>
+          <w:rFonts w:ascii="Times New Roman" w:hAnsi="Times New Roman" w:cs="Times New Roman"/>
+        </w:rPr>
+      </w:pPr>
+      <w:r>
+        <w:rPr>
+          <w:rFonts w:ascii="Times New Roman" w:hAnsi="Times New Roman" w:cs="Times New Roman"/>
+        </w:rPr>
+        <w:tab/>
+      </w:r>
+      <w:proofErr w:type="spellStart"/>
+      <w:proofErr w:type="gramStart"/>
+      <w:r>
+        <w:rPr>
+          <w:rFonts w:ascii="Times New Roman" w:hAnsi="Times New Roman" w:cs="Times New Roman"/>
+        </w:rPr>
+        <w:t>printf</w:t>
+      </w:r>
+      <w:proofErr w:type="spellEnd"/>
+      <w:proofErr w:type="gramEnd"/>
+      <w:r>
+        <w:rPr>
+          <w:rFonts w:ascii="Times New Roman" w:hAnsi="Times New Roman" w:cs="Times New Roman"/>
+        </w:rPr>
+        <w:t xml:space="preserve"> ("\</w:t>
+      </w:r>
+      <w:proofErr w:type="spellStart"/>
+      <w:r>
+        <w:rPr>
+          <w:rFonts w:ascii="Times New Roman" w:hAnsi="Times New Roman" w:cs="Times New Roman"/>
+        </w:rPr>
+        <w:t>nNhap</w:t>
+      </w:r>
+      <w:proofErr w:type="spellEnd"/>
+      <w:r>
+        <w:rPr>
+          <w:rFonts w:ascii="Times New Roman" w:hAnsi="Times New Roman" w:cs="Times New Roman"/>
+        </w:rPr>
+        <w:t xml:space="preserve"> </w:t>
+      </w:r>
+      <w:proofErr w:type="spellStart"/>
+      <w:r>
+        <w:rPr>
+          <w:rFonts w:ascii="Times New Roman" w:hAnsi="Times New Roman" w:cs="Times New Roman"/>
+        </w:rPr>
+        <w:t>vao</w:t>
+      </w:r>
+      <w:proofErr w:type="spellEnd"/>
+      <w:r>
+        <w:rPr>
+          <w:rFonts w:ascii="Times New Roman" w:hAnsi="Times New Roman" w:cs="Times New Roman"/>
+        </w:rPr>
+        <w:t xml:space="preserve"> </w:t>
+      </w:r>
+      <w:proofErr w:type="spellStart"/>
+      <w:r>
+        <w:rPr>
+          <w:rFonts w:ascii="Times New Roman" w:hAnsi="Times New Roman" w:cs="Times New Roman"/>
+        </w:rPr>
+        <w:t>nhiet</w:t>
+      </w:r>
+      <w:proofErr w:type="spellEnd"/>
+      <w:r>
+        <w:rPr>
+          <w:rFonts w:ascii="Times New Roman" w:hAnsi="Times New Roman" w:cs="Times New Roman"/>
+        </w:rPr>
+        <w:t xml:space="preserve"> do Celsius: ");</w:t>
+      </w:r>
+    </w:p>
+    <w:p>
+      <w:pPr>
+        <w:rPr>
+          <w:rFonts w:ascii="Times New Roman" w:hAnsi="Times New Roman" w:cs="Times New Roman"/>
+        </w:rPr>
+      </w:pPr>
+      <w:r>
+        <w:rPr>
+          <w:rFonts w:ascii="Times New Roman" w:hAnsi="Times New Roman" w:cs="Times New Roman"/>
+        </w:rPr>
+        <w:tab/>
+      </w:r>
+      <w:proofErr w:type="spellStart"/>
+      <w:proofErr w:type="gramStart"/>
+      <w:r>
+        <w:rPr>
+          <w:rFonts w:ascii="Times New Roman" w:hAnsi="Times New Roman" w:cs="Times New Roman"/>
+        </w:rPr>
+        <w:t>scanf</w:t>
+      </w:r>
+      <w:proofErr w:type="spellEnd"/>
+      <w:r>
+        <w:rPr>
+          <w:rFonts w:ascii="Times New Roman" w:hAnsi="Times New Roman" w:cs="Times New Roman"/>
+        </w:rPr>
+        <w:t>(</w:t>
+      </w:r>
+      <w:proofErr w:type="gramEnd"/>
+      <w:r>
+        <w:rPr>
+          <w:rFonts w:ascii="Times New Roman" w:hAnsi="Times New Roman" w:cs="Times New Roman"/>
+        </w:rPr>
+        <w:t>"%</w:t>
+      </w:r>
+      <w:proofErr w:type="spellStart"/>
+      <w:r>
+        <w:rPr>
+          <w:rFonts w:ascii="Times New Roman" w:hAnsi="Times New Roman" w:cs="Times New Roman"/>
+        </w:rPr>
+        <w:t>d",&amp;F</w:t>
+      </w:r>
+      <w:proofErr w:type="spellEnd"/>
+      <w:r>
+        <w:rPr>
+          <w:rFonts w:ascii="Times New Roman" w:hAnsi="Times New Roman" w:cs="Times New Roman"/>
+        </w:rPr>
+        <w:t>);</w:t>
+      </w:r>
+    </w:p>
+    <w:p>
+      <w:pPr>
+        <w:rPr>
+          <w:rFonts w:ascii="Times New Roman" w:hAnsi="Times New Roman" w:cs="Times New Roman"/>
+        </w:rPr>
+      </w:pPr>
+      <w:r>
+        <w:rPr>
+          <w:rFonts w:ascii="Times New Roman" w:hAnsi="Times New Roman" w:cs="Times New Roman"/>
+        </w:rPr>
+        <w:tab/>
+        <w:t>F= C*9/5 +32;</w:t>
+      </w:r>
+    </w:p>
+    <w:p>
+      <w:pPr>
+        <w:rPr>
+          <w:rFonts w:ascii="Times New Roman" w:hAnsi="Times New Roman" w:cs="Times New Roman"/>
+        </w:rPr>
+      </w:pPr>
+      <w:r>
+        <w:rPr>
+          <w:rFonts w:ascii="Times New Roman" w:hAnsi="Times New Roman" w:cs="Times New Roman"/>
+        </w:rPr>
+        <w:tab/>
+      </w:r>
+      <w:proofErr w:type="spellStart"/>
+      <w:proofErr w:type="gramStart"/>
+      <w:r>
+        <w:rPr>
+          <w:rFonts w:ascii="Times New Roman" w:hAnsi="Times New Roman" w:cs="Times New Roman"/>
+        </w:rPr>
+        <w:t>printf</w:t>
+      </w:r>
+      <w:proofErr w:type="spellEnd"/>
+      <w:proofErr w:type="gramEnd"/>
+      <w:r>
+        <w:rPr>
+          <w:rFonts w:ascii="Times New Roman" w:hAnsi="Times New Roman" w:cs="Times New Roman"/>
+        </w:rPr>
+        <w:t xml:space="preserve"> ("\</w:t>
+      </w:r>
+      <w:proofErr w:type="spellStart"/>
+      <w:r>
+        <w:rPr>
+          <w:rFonts w:ascii="Times New Roman" w:hAnsi="Times New Roman" w:cs="Times New Roman"/>
+        </w:rPr>
+        <w:t>nDo</w:t>
+      </w:r>
+      <w:proofErr w:type="spellEnd"/>
+      <w:r>
+        <w:rPr>
+          <w:rFonts w:ascii="Times New Roman" w:hAnsi="Times New Roman" w:cs="Times New Roman"/>
+        </w:rPr>
+        <w:t xml:space="preserve"> F: %</w:t>
+      </w:r>
+      <w:proofErr w:type="spellStart"/>
+      <w:r>
+        <w:rPr>
+          <w:rFonts w:ascii="Times New Roman" w:hAnsi="Times New Roman" w:cs="Times New Roman"/>
+        </w:rPr>
+        <w:t>d",F</w:t>
+      </w:r>
+      <w:proofErr w:type="spellEnd"/>
+      <w:r>
+        <w:rPr>
+          <w:rFonts w:ascii="Times New Roman" w:hAnsi="Times New Roman" w:cs="Times New Roman"/>
+        </w:rPr>
+        <w:t>);</w:t>
+      </w:r>
+    </w:p>
+    <w:p>
+      <w:pPr>
+        <w:rPr>
+          <w:rFonts w:ascii="Times New Roman" w:hAnsi="Times New Roman" w:cs="Times New Roman"/>
+        </w:rPr>
+      </w:pPr>
+      <w:r>
+        <w:rPr>
+          <w:rFonts w:ascii="Times New Roman" w:hAnsi="Times New Roman" w:cs="Times New Roman"/>
+        </w:rPr>
+        <w:t>}</w:t>
+      </w:r>
+    </w:p>
+    <w:p>
+      <w:pPr>
+        <w:rPr>
+          <w:rFonts w:ascii="Times New Roman" w:hAnsi="Times New Roman" w:cs="Times New Roman"/>
+        </w:rPr>
+      </w:pPr>
+      <w:r>
+        <w:rPr>
+          <w:noProof/>
+        </w:rPr>
+        <w:drawing>
+          <wp:inline distT="0" distB="0" distL="0" distR="0" wp14:anchorId="11D5546E" wp14:editId="5F44837B">
+            <wp:extent cx="5943600" cy="3343275"/>
+            <wp:effectExtent l="0" t="0" r="0" b="9525"/>
+            <wp:docPr id="9" name="Picture 9"/>
+            <wp:cNvGraphicFramePr>
+              <a:graphicFrameLocks xmlns:a="http://schemas.openxmlformats.org/drawingml/2006/main" noChangeAspect="1"/>
+            </wp:cNvGraphicFramePr>
+            <a:graphic xmlns:a="http://schemas.openxmlformats.org/drawingml/2006/main">
+              <a:graphicData uri="http://schemas.openxmlformats.org/drawingml/2006/picture">
+                <pic:pic xmlns:pic="http://schemas.openxmlformats.org/drawingml/2006/picture">
+                  <pic:nvPicPr>
+                    <pic:cNvPr id="1" name=""/>
+                    <pic:cNvPicPr/>
+                  </pic:nvPicPr>
+                  <pic:blipFill>
+                    <a:blip r:embed="rId12"/>
+                    <a:stretch>
+                      <a:fillRect/>
+                    </a:stretch>
+                  </pic:blipFill>
+                  <pic:spPr>
+                    <a:xfrm>
+                      <a:off x="0" y="0"/>
+                      <a:ext cx="5943600" cy="3343275"/>
+                    </a:xfrm>
+                    <a:prstGeom prst="rect">
+                      <a:avLst/>
+                    </a:prstGeom>
+                  </pic:spPr>
+                </pic:pic>
+              </a:graphicData>
+            </a:graphic>
+          </wp:inline>
+        </w:drawing>
+      </w:r>
+    </w:p>
+    <w:p>
+      <w:pPr>
+        <w:rPr>
+          <w:rFonts w:ascii="Times New Roman" w:hAnsi="Times New Roman" w:cs="Times New Roman"/>
+        </w:rPr>
+      </w:pPr>
+    </w:p>
+    <w:p>
+      <w:pPr>
+        <w:rPr>
+          <w:rFonts w:ascii="Times New Roman" w:hAnsi="Times New Roman" w:cs="Times New Roman"/>
+        </w:rPr>
+      </w:pPr>
+      <w:bookmarkStart w:id="0" w:name="_GoBack"/>
+      <w:bookmarkEnd w:id="0"/>
+    </w:p>
+    <w:p>
+      <w:pPr>
+        <w:rPr>
+          <w:rFonts w:ascii="Times New Roman" w:hAnsi="Times New Roman" w:cs="Times New Roman"/>
+        </w:rPr>
+      </w:pPr>
     </w:p>
     <w:sectPr>
       <w:pgSz w:w="12240" w:h="15840"/>

</xml_diff>